<commit_message>
make the pain stop
</commit_message>
<xml_diff>
--- a/Design Documentation/Design_Rationale_n8102597.docx
+++ b/Design Documentation/Design_Rationale_n8102597.docx
@@ -11,11 +11,12 @@
       <w:r>
         <w:rPr>
           <w:noProof/>
+          <w:lang w:eastAsia="en-AU"/>
         </w:rPr>
         <mc:AlternateContent>
           <mc:Choice Requires="wps">
             <w:drawing>
-              <wp:anchor distT="0" distB="0" distL="114300" distR="114300" simplePos="0" relativeHeight="251662336" behindDoc="0" locked="0" layoutInCell="1" allowOverlap="1" wp14:anchorId="1044F3EF" wp14:editId="404ED03F">
+              <wp:anchor distT="0" distB="0" distL="114300" distR="114300" simplePos="0" relativeHeight="251662336" behindDoc="0" locked="0" layoutInCell="1" allowOverlap="1" wp14:anchorId="60CE43D1" wp14:editId="640C9E69">
                 <wp:simplePos x="0" y="0"/>
                 <wp:positionH relativeFrom="column">
                   <wp:posOffset>8004810</wp:posOffset>
@@ -103,12 +104,11 @@
           </mc:Choice>
           <mc:Fallback>
             <w:pict>
-              <v:shapetype w14:anchorId="1044F3EF" id="_x0000_t202" coordsize="21600,21600" o:spt="202" path="m,l,21600r21600,l21600,xe">
+              <v:shapetype w14:anchorId="60CE43D1" id="_x0000_t202" coordsize="21600,21600" o:spt="202" path="m,l,21600r21600,l21600,xe">
                 <v:stroke joinstyle="miter"/>
                 <v:path gradientshapeok="t" o:connecttype="rect"/>
               </v:shapetype>
               <v:shape id="Text Box 3" o:spid="_x0000_s1026" type="#_x0000_t202" style="position:absolute;margin-left:630.3pt;margin-top:59.6pt;width:186.7pt;height:66.6pt;z-index:251662336;visibility:visible;mso-wrap-style:none;mso-wrap-distance-left:9pt;mso-wrap-distance-top:0;mso-wrap-distance-right:9pt;mso-wrap-distance-bottom:0;mso-position-horizontal:absolute;mso-position-horizontal-relative:text;mso-position-vertical:absolute;mso-position-vertical-relative:page;v-text-anchor:top" o:gfxdata="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" filled="f" stroked="f">
-                <v:fill o:detectmouseclick="t"/>
                 <v:textbox style="mso-fit-shape-to-text:t">
                   <w:txbxContent>
                     <w:p>
@@ -168,7 +168,7 @@
           <w:lang w:eastAsia="en-AU"/>
         </w:rPr>
         <w:drawing>
-          <wp:anchor distT="0" distB="0" distL="114300" distR="114300" simplePos="0" relativeHeight="251671552" behindDoc="1" locked="0" layoutInCell="1" allowOverlap="1" wp14:anchorId="0DDD5A63" wp14:editId="7FE14E9E">
+          <wp:anchor distT="0" distB="0" distL="114300" distR="114300" simplePos="0" relativeHeight="251671552" behindDoc="1" locked="0" layoutInCell="1" allowOverlap="1" wp14:anchorId="53261B27" wp14:editId="77EC8E6B">
             <wp:simplePos x="0" y="0"/>
             <wp:positionH relativeFrom="column">
               <wp:posOffset>11547077</wp:posOffset>
@@ -232,7 +232,7 @@
           <w:lang w:eastAsia="en-AU"/>
         </w:rPr>
         <w:drawing>
-          <wp:anchor distT="0" distB="0" distL="114300" distR="114300" simplePos="0" relativeHeight="251672576" behindDoc="1" locked="0" layoutInCell="1" allowOverlap="1" wp14:anchorId="01920E9F" wp14:editId="5B4789C1">
+          <wp:anchor distT="0" distB="0" distL="114300" distR="114300" simplePos="0" relativeHeight="251672576" behindDoc="1" locked="0" layoutInCell="1" allowOverlap="1" wp14:anchorId="49208440" wp14:editId="7F7E5BF2">
             <wp:simplePos x="0" y="0"/>
             <wp:positionH relativeFrom="column">
               <wp:posOffset>9826625</wp:posOffset>
@@ -295,7 +295,7 @@
         <mc:AlternateContent>
           <mc:Choice Requires="wps">
             <w:drawing>
-              <wp:anchor distT="0" distB="0" distL="114300" distR="114300" simplePos="0" relativeHeight="251673087" behindDoc="0" locked="0" layoutInCell="1" allowOverlap="1" wp14:anchorId="627CA075" wp14:editId="62248AA9">
+              <wp:anchor distT="0" distB="0" distL="114300" distR="114300" simplePos="0" relativeHeight="251673087" behindDoc="0" locked="0" layoutInCell="1" allowOverlap="1" wp14:anchorId="2D9A44CE" wp14:editId="124E7046">
                 <wp:simplePos x="0" y="0"/>
                 <wp:positionH relativeFrom="column">
                   <wp:posOffset>8120418</wp:posOffset>
@@ -404,10 +404,7 @@
                               </w:numPr>
                             </w:pPr>
                             <w:r>
-                              <w:t>User is</w:t>
-                            </w:r>
-                            <w:r>
-                              <w:t xml:space="preserve"> looking for information from a reputable source.</w:t>
+                              <w:t>User is looking for information from a reputable source.</w:t>
                             </w:r>
                           </w:p>
                           <w:p>
@@ -603,7 +600,7 @@
           <w:lang w:eastAsia="en-AU"/>
         </w:rPr>
         <w:drawing>
-          <wp:anchor distT="0" distB="0" distL="114300" distR="114300" simplePos="0" relativeHeight="251673600" behindDoc="1" locked="0" layoutInCell="1" allowOverlap="1" wp14:anchorId="2EE84D49" wp14:editId="20E9C5D5">
+          <wp:anchor distT="0" distB="0" distL="114300" distR="114300" simplePos="0" relativeHeight="251673600" behindDoc="1" locked="0" layoutInCell="1" allowOverlap="1" wp14:anchorId="6635F44F" wp14:editId="3EEA7475">
             <wp:simplePos x="0" y="0"/>
             <wp:positionH relativeFrom="column">
               <wp:posOffset>11041380</wp:posOffset>
@@ -676,11 +673,12 @@
       <w:r>
         <w:rPr>
           <w:noProof/>
+          <w:lang w:eastAsia="en-AU"/>
         </w:rPr>
         <mc:AlternateContent>
           <mc:Choice Requires="wps">
             <w:drawing>
-              <wp:anchor distT="0" distB="0" distL="114300" distR="114300" simplePos="0" relativeHeight="251666432" behindDoc="0" locked="0" layoutInCell="1" allowOverlap="1" wp14:anchorId="43574DD3" wp14:editId="07518281">
+              <wp:anchor distT="0" distB="0" distL="114300" distR="114300" simplePos="0" relativeHeight="251666432" behindDoc="0" locked="0" layoutInCell="1" allowOverlap="1" wp14:anchorId="43828CB6" wp14:editId="025D04A7">
                 <wp:simplePos x="0" y="0"/>
                 <wp:positionH relativeFrom="column">
                   <wp:posOffset>8006715</wp:posOffset>
@@ -829,7 +827,7 @@
           <w:lang w:eastAsia="en-AU"/>
         </w:rPr>
         <w:drawing>
-          <wp:anchor distT="0" distB="0" distL="114300" distR="114300" simplePos="0" relativeHeight="251670528" behindDoc="1" locked="0" layoutInCell="1" allowOverlap="1" wp14:anchorId="5D084316" wp14:editId="210293FC">
+          <wp:anchor distT="0" distB="0" distL="114300" distR="114300" simplePos="0" relativeHeight="251670528" behindDoc="1" locked="0" layoutInCell="1" allowOverlap="1" wp14:anchorId="458828AD" wp14:editId="138D3C8F">
             <wp:simplePos x="0" y="0"/>
             <wp:positionH relativeFrom="column">
               <wp:posOffset>8112760</wp:posOffset>
@@ -890,7 +888,7 @@
           <w:lang w:eastAsia="en-AU"/>
         </w:rPr>
         <w:drawing>
-          <wp:anchor distT="0" distB="0" distL="114300" distR="114300" simplePos="0" relativeHeight="251658240" behindDoc="1" locked="0" layoutInCell="1" allowOverlap="1" wp14:anchorId="7AF40116" wp14:editId="7DDAA153">
+          <wp:anchor distT="0" distB="0" distL="114300" distR="114300" simplePos="0" relativeHeight="251658240" behindDoc="1" locked="0" layoutInCell="1" allowOverlap="1" wp14:anchorId="2C58FDE9" wp14:editId="6D11A3D1">
             <wp:simplePos x="0" y="0"/>
             <wp:positionH relativeFrom="margin">
               <wp:posOffset>8115935</wp:posOffset>
@@ -955,11 +953,12 @@
       <w:r>
         <w:rPr>
           <w:noProof/>
+          <w:lang w:eastAsia="en-AU"/>
         </w:rPr>
         <mc:AlternateContent>
           <mc:Choice Requires="wps">
             <w:drawing>
-              <wp:anchor distT="0" distB="0" distL="114300" distR="114300" simplePos="0" relativeHeight="251668480" behindDoc="0" locked="0" layoutInCell="1" allowOverlap="1" wp14:anchorId="476BE291" wp14:editId="10DFA06E">
+              <wp:anchor distT="0" distB="0" distL="114300" distR="114300" simplePos="0" relativeHeight="251668480" behindDoc="0" locked="0" layoutInCell="1" allowOverlap="1" wp14:anchorId="58C67067" wp14:editId="4FD2F369">
                 <wp:simplePos x="0" y="0"/>
                 <wp:positionH relativeFrom="column">
                   <wp:posOffset>8001000</wp:posOffset>
@@ -1102,75 +1101,12 @@
       <w:r>
         <w:rPr>
           <w:noProof/>
-          <w:color w:val="000000" w:themeColor="text1"/>
-          <w:sz w:val="72"/>
-          <w:szCs w:val="72"/>
           <w:lang w:eastAsia="en-AU"/>
-        </w:rPr>
-        <w:drawing>
-          <wp:anchor distT="0" distB="0" distL="114300" distR="114300" simplePos="0" relativeHeight="251664384" behindDoc="1" locked="0" layoutInCell="1" allowOverlap="1" wp14:anchorId="1B852257" wp14:editId="5D832EC2">
-            <wp:simplePos x="0" y="0"/>
-            <wp:positionH relativeFrom="column">
-              <wp:posOffset>-9525</wp:posOffset>
-            </wp:positionH>
-            <wp:positionV relativeFrom="paragraph">
-              <wp:posOffset>670560</wp:posOffset>
-            </wp:positionV>
-            <wp:extent cx="3705225" cy="3980815"/>
-            <wp:effectExtent l="0" t="0" r="9525" b="635"/>
-            <wp:wrapNone/>
-            <wp:docPr id="5" name="Picture 5"/>
-            <wp:cNvGraphicFramePr>
-              <a:graphicFrameLocks xmlns:a="http://schemas.openxmlformats.org/drawingml/2006/main" noChangeAspect="1"/>
-            </wp:cNvGraphicFramePr>
-            <a:graphic xmlns:a="http://schemas.openxmlformats.org/drawingml/2006/main">
-              <a:graphicData uri="http://schemas.openxmlformats.org/drawingml/2006/picture">
-                <pic:pic xmlns:pic="http://schemas.openxmlformats.org/drawingml/2006/picture">
-                  <pic:nvPicPr>
-                    <pic:cNvPr id="5" name="home.png"/>
-                    <pic:cNvPicPr/>
-                  </pic:nvPicPr>
-                  <pic:blipFill>
-                    <a:blip r:embed="rId10" cstate="print">
-                      <a:extLst>
-                        <a:ext uri="{28A0092B-C50C-407E-A947-70E740481C1C}">
-                          <a14:useLocalDpi xmlns:a14="http://schemas.microsoft.com/office/drawing/2010/main" val="0"/>
-                        </a:ext>
-                      </a:extLst>
-                    </a:blip>
-                    <a:stretch>
-                      <a:fillRect/>
-                    </a:stretch>
-                  </pic:blipFill>
-                  <pic:spPr>
-                    <a:xfrm>
-                      <a:off x="0" y="0"/>
-                      <a:ext cx="3705225" cy="3980815"/>
-                    </a:xfrm>
-                    <a:prstGeom prst="rect">
-                      <a:avLst/>
-                    </a:prstGeom>
-                  </pic:spPr>
-                </pic:pic>
-              </a:graphicData>
-            </a:graphic>
-            <wp14:sizeRelH relativeFrom="margin">
-              <wp14:pctWidth>0</wp14:pctWidth>
-            </wp14:sizeRelH>
-            <wp14:sizeRelV relativeFrom="margin">
-              <wp14:pctHeight>0</wp14:pctHeight>
-            </wp14:sizeRelV>
-          </wp:anchor>
-        </w:drawing>
-      </w:r>
-      <w:r>
-        <w:rPr>
-          <w:noProof/>
         </w:rPr>
         <mc:AlternateContent>
           <mc:Choice Requires="wps">
             <w:drawing>
-              <wp:anchor distT="0" distB="0" distL="114300" distR="114300" simplePos="0" relativeHeight="251660288" behindDoc="0" locked="0" layoutInCell="1" allowOverlap="1" wp14:anchorId="0CA5A970" wp14:editId="4A61E2D0">
+              <wp:anchor distT="0" distB="0" distL="114300" distR="114300" simplePos="0" relativeHeight="251660288" behindDoc="0" locked="0" layoutInCell="1" allowOverlap="1" wp14:anchorId="6AD0F4BC" wp14:editId="6D49B838">
                 <wp:simplePos x="0" y="0"/>
                 <wp:positionH relativeFrom="column">
                   <wp:posOffset>-117475</wp:posOffset>
@@ -1277,8 +1213,7 @@
           </mc:Choice>
           <mc:Fallback>
             <w:pict>
-              <v:shape w14:anchorId="0CA5A970" id="Text Box 2" o:spid="_x0000_s1030" type="#_x0000_t202" style="position:absolute;margin-left:-9.25pt;margin-top:58.9pt;width:186.7pt;height:66.6pt;z-index:251660288;visibility:visible;mso-wrap-style:none;mso-wrap-distance-left:9pt;mso-wrap-distance-top:0;mso-wrap-distance-right:9pt;mso-wrap-distance-bottom:0;mso-position-horizontal:absolute;mso-position-horizontal-relative:text;mso-position-vertical:absolute;mso-position-vertical-relative:page;v-text-anchor:top" o:gfxdata="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" filled="f" stroked="f">
-                <v:fill o:detectmouseclick="t"/>
+              <v:shape w14:anchorId="6AD0F4BC" id="Text Box 2" o:spid="_x0000_s1030" type="#_x0000_t202" style="position:absolute;margin-left:-9.25pt;margin-top:58.9pt;width:186.7pt;height:66.6pt;z-index:251660288;visibility:visible;mso-wrap-style:none;mso-wrap-distance-left:9pt;mso-wrap-distance-top:0;mso-wrap-distance-right:9pt;mso-wrap-distance-bottom:0;mso-position-horizontal:absolute;mso-position-horizontal-relative:text;mso-position-vertical:absolute;mso-position-vertical-relative:page;v-text-anchor:top" o:gfxdata="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" filled="f" stroked="f">
                 <v:textbox style="mso-fit-shape-to-text:t">
                   <w:txbxContent>
                     <w:p>
@@ -1349,13 +1284,84 @@
         </mc:AlternateContent>
       </w:r>
     </w:p>
-    <w:p/>
-    <w:p/>
+    <w:p>
+      <w:r>
+        <w:rPr>
+          <w:noProof/>
+          <w:lang w:eastAsia="en-AU"/>
+        </w:rPr>
+        <w:drawing>
+          <wp:anchor distT="0" distB="0" distL="114300" distR="114300" simplePos="0" relativeHeight="251674624" behindDoc="1" locked="0" layoutInCell="1" allowOverlap="1" wp14:anchorId="3EB6162A" wp14:editId="6A7D2DBC">
+            <wp:simplePos x="0" y="0"/>
+            <wp:positionH relativeFrom="column">
+              <wp:posOffset>0</wp:posOffset>
+            </wp:positionH>
+            <wp:positionV relativeFrom="page">
+              <wp:posOffset>1275715</wp:posOffset>
+            </wp:positionV>
+            <wp:extent cx="4612640" cy="4318000"/>
+            <wp:effectExtent l="0" t="0" r="0" b="6350"/>
+            <wp:wrapNone/>
+            <wp:docPr id="8" name="Picture 8"/>
+            <wp:cNvGraphicFramePr>
+              <a:graphicFrameLocks xmlns:a="http://schemas.openxmlformats.org/drawingml/2006/main" noChangeAspect="1"/>
+            </wp:cNvGraphicFramePr>
+            <a:graphic xmlns:a="http://schemas.openxmlformats.org/drawingml/2006/main">
+              <a:graphicData uri="http://schemas.openxmlformats.org/drawingml/2006/picture">
+                <pic:pic xmlns:pic="http://schemas.openxmlformats.org/drawingml/2006/picture">
+                  <pic:nvPicPr>
+                    <pic:cNvPr id="1" name=""/>
+                    <pic:cNvPicPr/>
+                  </pic:nvPicPr>
+                  <pic:blipFill rotWithShape="1">
+                    <a:blip r:embed="rId10">
+                      <a:extLst>
+                        <a:ext uri="{28A0092B-C50C-407E-A947-70E740481C1C}">
+                          <a14:useLocalDpi xmlns:a14="http://schemas.microsoft.com/office/drawing/2010/main" val="0"/>
+                        </a:ext>
+                      </a:extLst>
+                    </a:blip>
+                    <a:srcRect t="7725"/>
+                    <a:stretch/>
+                  </pic:blipFill>
+                  <pic:spPr bwMode="auto">
+                    <a:xfrm>
+                      <a:off x="0" y="0"/>
+                      <a:ext cx="4612640" cy="4318000"/>
+                    </a:xfrm>
+                    <a:prstGeom prst="rect">
+                      <a:avLst/>
+                    </a:prstGeom>
+                    <a:ln>
+                      <a:noFill/>
+                    </a:ln>
+                    <a:extLst>
+                      <a:ext uri="{53640926-AAD7-44D8-BBD7-CCE9431645EC}">
+                        <a14:shadowObscured xmlns:a14="http://schemas.microsoft.com/office/drawing/2010/main"/>
+                      </a:ext>
+                    </a:extLst>
+                  </pic:spPr>
+                </pic:pic>
+              </a:graphicData>
+            </a:graphic>
+            <wp14:sizeRelV relativeFrom="margin">
+              <wp14:pctHeight>0</wp14:pctHeight>
+            </wp14:sizeRelV>
+          </wp:anchor>
+        </w:drawing>
+      </w:r>
+    </w:p>
+    <w:p>
+      <w:pPr>
+        <w:ind w:left="4320"/>
+      </w:pPr>
+    </w:p>
     <w:p>
       <w:pPr>
         <w:tabs>
           <w:tab w:val="left" w:pos="6340"/>
         </w:tabs>
+        <w:ind w:left="6480"/>
       </w:pPr>
       <w:r>
         <w:tab/>
@@ -1367,6 +1373,7 @@
         <w:tabs>
           <w:tab w:val="left" w:pos="6340"/>
         </w:tabs>
+        <w:ind w:left="6480"/>
       </w:pPr>
       <w:r>
         <w:tab/>
@@ -1378,6 +1385,7 @@
         <w:tabs>
           <w:tab w:val="left" w:pos="6340"/>
         </w:tabs>
+        <w:ind w:left="6480"/>
       </w:pPr>
       <w:r>
         <w:tab/>
@@ -1389,6 +1397,7 @@
         <w:tabs>
           <w:tab w:val="left" w:pos="6340"/>
         </w:tabs>
+        <w:ind w:left="6480"/>
       </w:pPr>
       <w:r>
         <w:tab/>
@@ -1400,15 +1409,19 @@
         <w:tabs>
           <w:tab w:val="left" w:pos="6340"/>
         </w:tabs>
+        <w:ind w:left="6480"/>
       </w:pPr>
       <w:r>
         <w:tab/>
-        <w:t>Maximum of 2 scrolls</w:t>
+        <w:t xml:space="preserve">Maximum of </w:t>
+      </w:r>
+      <w:r>
+        <w:t>3</w:t>
       </w:r>
       <w:bookmarkStart w:id="0" w:name="_GoBack"/>
       <w:bookmarkEnd w:id="0"/>
       <w:r>
-        <w:t xml:space="preserve"> on main pages</w:t>
+        <w:t xml:space="preserve"> scrolls on main pages</w:t>
       </w:r>
     </w:p>
     <w:p>
@@ -1427,6 +1440,67 @@
           <w:tab w:val="left" w:pos="6340"/>
         </w:tabs>
       </w:pPr>
+      <w:r>
+        <w:rPr>
+          <w:noProof/>
+          <w:lang w:eastAsia="en-AU"/>
+        </w:rPr>
+        <w:drawing>
+          <wp:anchor distT="0" distB="0" distL="114300" distR="114300" simplePos="0" relativeHeight="251657215" behindDoc="1" locked="0" layoutInCell="1" allowOverlap="1">
+            <wp:simplePos x="0" y="0"/>
+            <wp:positionH relativeFrom="column">
+              <wp:posOffset>0</wp:posOffset>
+            </wp:positionH>
+            <wp:positionV relativeFrom="page">
+              <wp:posOffset>4976037</wp:posOffset>
+            </wp:positionV>
+            <wp:extent cx="4612640" cy="4679950"/>
+            <wp:effectExtent l="0" t="0" r="0" b="6350"/>
+            <wp:wrapNone/>
+            <wp:docPr id="11" name="Picture 11"/>
+            <wp:cNvGraphicFramePr>
+              <a:graphicFrameLocks xmlns:a="http://schemas.openxmlformats.org/drawingml/2006/main" noChangeAspect="1"/>
+            </wp:cNvGraphicFramePr>
+            <a:graphic xmlns:a="http://schemas.openxmlformats.org/drawingml/2006/main">
+              <a:graphicData uri="http://schemas.openxmlformats.org/drawingml/2006/picture">
+                <pic:pic xmlns:pic="http://schemas.openxmlformats.org/drawingml/2006/picture">
+                  <pic:nvPicPr>
+                    <pic:cNvPr id="1" name=""/>
+                    <pic:cNvPicPr/>
+                  </pic:nvPicPr>
+                  <pic:blipFill>
+                    <a:blip r:embed="rId11">
+                      <a:extLst>
+                        <a:ext uri="{28A0092B-C50C-407E-A947-70E740481C1C}">
+                          <a14:useLocalDpi xmlns:a14="http://schemas.microsoft.com/office/drawing/2010/main" val="0"/>
+                        </a:ext>
+                      </a:extLst>
+                    </a:blip>
+                    <a:stretch>
+                      <a:fillRect/>
+                    </a:stretch>
+                  </pic:blipFill>
+                  <pic:spPr>
+                    <a:xfrm>
+                      <a:off x="0" y="0"/>
+                      <a:ext cx="4612640" cy="4679950"/>
+                    </a:xfrm>
+                    <a:prstGeom prst="rect">
+                      <a:avLst/>
+                    </a:prstGeom>
+                  </pic:spPr>
+                </pic:pic>
+              </a:graphicData>
+            </a:graphic>
+            <wp14:sizeRelH relativeFrom="margin">
+              <wp14:pctWidth>0</wp14:pctWidth>
+            </wp14:sizeRelH>
+            <wp14:sizeRelV relativeFrom="margin">
+              <wp14:pctHeight>0</wp14:pctHeight>
+            </wp14:sizeRelV>
+          </wp:anchor>
+        </w:drawing>
+      </w:r>
       <w:r>
         <w:tab/>
       </w:r>

</xml_diff>